<commit_message>
atualizacao da trceira budega
</commit_message>
<xml_diff>
--- a/Vai tomar no meio do seu ovo.docx
+++ b/Vai tomar no meio do seu ovo.docx
@@ -10,6 +10,11 @@
     <w:p>
       <w:r>
         <w:t>Vai tomar no seu ovo inteiro</w:t>
+      </w:r>
+    </w:p>
+    <w:p>
+      <w:r>
+        <w:t>Esquece, não tome no seu ovo!!!</w:t>
       </w:r>
     </w:p>
     <w:sectPr>

</xml_diff>

<commit_message>
Agora subiu esta caralha
</commit_message>
<xml_diff>
--- a/Vai tomar no meio do seu ovo.docx
+++ b/Vai tomar no meio do seu ovo.docx
@@ -17,6 +17,11 @@
     <w:p>
       <w:r>
         <w:t>Mais uma tentativa</w:t>
+      </w:r>
+    </w:p>
+    <w:p>
+      <w:r>
+        <w:t>Vai caraai</w:t>
       </w:r>
     </w:p>
     <w:sectPr>

</xml_diff>